<commit_message>
Update: Add Kelengkapan column in BAST
</commit_message>
<xml_diff>
--- a/public/BAST.docx
+++ b/public/BAST.docx
@@ -348,23 +348,7 @@
           <w:sz w:val="22"/>
           <w:lang w:val="en-US"/>
         </w:rPr>
-        <w:t>${</w:t>
-      </w:r>
-      <w:r>
-        <w:rPr>
-          <w:bCs/>
-          <w:sz w:val="22"/>
-          <w:lang w:val="en-US"/>
-        </w:rPr>
-        <w:t>jabatan</w:t>
-      </w:r>
-      <w:r>
-        <w:rPr>
-          <w:bCs/>
-          <w:sz w:val="22"/>
-          <w:lang w:val="en-US"/>
-        </w:rPr>
-        <w:t>1}</w:t>
+        <w:t>${jabatan1}</w:t>
       </w:r>
     </w:p>
     <w:p>
@@ -475,23 +459,7 @@
           <w:sz w:val="22"/>
           <w:lang w:val="en-US"/>
         </w:rPr>
-        <w:t>${</w:t>
-      </w:r>
-      <w:r>
-        <w:rPr>
-          <w:bCs/>
-          <w:sz w:val="22"/>
-          <w:lang w:val="en-US"/>
-        </w:rPr>
-        <w:t>nama2</w:t>
-      </w:r>
-      <w:r>
-        <w:rPr>
-          <w:bCs/>
-          <w:sz w:val="22"/>
-          <w:lang w:val="en-US"/>
-        </w:rPr>
-        <w:t>}</w:t>
+        <w:t>${nama2}</w:t>
       </w:r>
     </w:p>
     <w:p>
@@ -560,23 +528,7 @@
           <w:sz w:val="22"/>
           <w:lang w:val="en-US"/>
         </w:rPr>
-        <w:t>${nik</w:t>
-      </w:r>
-      <w:r>
-        <w:rPr>
-          <w:bCs/>
-          <w:sz w:val="22"/>
-          <w:lang w:val="en-US"/>
-        </w:rPr>
-        <w:t>2</w:t>
-      </w:r>
-      <w:r>
-        <w:rPr>
-          <w:bCs/>
-          <w:sz w:val="22"/>
-          <w:lang w:val="en-US"/>
-        </w:rPr>
-        <w:t>}</w:t>
+        <w:t>${nik2}</w:t>
       </w:r>
     </w:p>
     <w:p>
@@ -626,23 +578,7 @@
           <w:sz w:val="22"/>
           <w:lang w:val="en-US"/>
         </w:rPr>
-        <w:t>${</w:t>
-      </w:r>
-      <w:r>
-        <w:rPr>
-          <w:bCs/>
-          <w:sz w:val="22"/>
-          <w:lang w:val="en-US"/>
-        </w:rPr>
-        <w:t>jabatan2</w:t>
-      </w:r>
-      <w:r>
-        <w:rPr>
-          <w:bCs/>
-          <w:sz w:val="22"/>
-          <w:lang w:val="en-US"/>
-        </w:rPr>
-        <w:t>}</w:t>
+        <w:t>${jabatan2}</w:t>
       </w:r>
     </w:p>
     <w:bookmarkEnd w:id="0"/>
@@ -794,7 +730,7 @@
       <w:tblPr>
         <w:tblpPr w:leftFromText="180" w:rightFromText="180" w:vertAnchor="text" w:tblpY="1"/>
         <w:tblOverlap w:val="never"/>
-        <w:tblW w:w="9426" w:type="dxa"/>
+        <w:tblW w:w="9265" w:type="dxa"/>
         <w:tblBorders>
           <w:top w:val="single" w:sz="4" w:space="0" w:color="000000"/>
           <w:left w:val="single" w:sz="4" w:space="0" w:color="000000"/>
@@ -808,12 +744,13 @@
       </w:tblPr>
       <w:tblGrid>
         <w:gridCol w:w="534"/>
-        <w:gridCol w:w="1559"/>
-        <w:gridCol w:w="1142"/>
-        <w:gridCol w:w="1350"/>
-        <w:gridCol w:w="1440"/>
+        <w:gridCol w:w="1351"/>
+        <w:gridCol w:w="900"/>
+        <w:gridCol w:w="900"/>
+        <w:gridCol w:w="1260"/>
         <w:gridCol w:w="810"/>
-        <w:gridCol w:w="2591"/>
+        <w:gridCol w:w="1890"/>
+        <w:gridCol w:w="1620"/>
       </w:tblGrid>
       <w:tr>
         <w:trPr>
@@ -844,7 +781,7 @@
         </w:tc>
         <w:tc>
           <w:tcPr>
-            <w:tcW w:w="1559" w:type="dxa"/>
+            <w:tcW w:w="1351" w:type="dxa"/>
             <w:shd w:val="clear" w:color="auto" w:fill="D9D9D9"/>
             <w:vAlign w:val="center"/>
           </w:tcPr>
@@ -867,7 +804,7 @@
         </w:tc>
         <w:tc>
           <w:tcPr>
-            <w:tcW w:w="1142" w:type="dxa"/>
+            <w:tcW w:w="900" w:type="dxa"/>
             <w:shd w:val="clear" w:color="auto" w:fill="D9D9D9"/>
             <w:vAlign w:val="center"/>
           </w:tcPr>
@@ -890,7 +827,7 @@
         </w:tc>
         <w:tc>
           <w:tcPr>
-            <w:tcW w:w="1350" w:type="dxa"/>
+            <w:tcW w:w="900" w:type="dxa"/>
             <w:shd w:val="clear" w:color="auto" w:fill="D9D9D9"/>
             <w:vAlign w:val="center"/>
           </w:tcPr>
@@ -920,7 +857,7 @@
         </w:tc>
         <w:tc>
           <w:tcPr>
-            <w:tcW w:w="1440" w:type="dxa"/>
+            <w:tcW w:w="1260" w:type="dxa"/>
             <w:shd w:val="clear" w:color="auto" w:fill="D9D9D9"/>
             <w:vAlign w:val="center"/>
           </w:tcPr>
@@ -966,7 +903,7 @@
         </w:tc>
         <w:tc>
           <w:tcPr>
-            <w:tcW w:w="2591" w:type="dxa"/>
+            <w:tcW w:w="1890" w:type="dxa"/>
             <w:shd w:val="clear" w:color="auto" w:fill="D9D9D9"/>
             <w:vAlign w:val="center"/>
           </w:tcPr>
@@ -984,6 +921,29 @@
                 <w:lang w:val="en-US"/>
               </w:rPr>
               <w:t xml:space="preserve">Spesifikasi </w:t>
+            </w:r>
+          </w:p>
+        </w:tc>
+        <w:tc>
+          <w:tcPr>
+            <w:tcW w:w="1620" w:type="dxa"/>
+            <w:shd w:val="clear" w:color="auto" w:fill="D9D9D9"/>
+            <w:vAlign w:val="center"/>
+          </w:tcPr>
+          <w:p>
+            <w:pPr>
+              <w:jc w:val="center"/>
+              <w:rPr>
+                <w:sz w:val="22"/>
+                <w:lang w:val="en-US"/>
+              </w:rPr>
+            </w:pPr>
+            <w:r>
+              <w:rPr>
+                <w:sz w:val="22"/>
+                <w:lang w:val="en-US"/>
+              </w:rPr>
+              <w:t>Kelengkapan</w:t>
             </w:r>
           </w:p>
         </w:tc>
@@ -1019,7 +979,7 @@
         </w:tc>
         <w:tc>
           <w:tcPr>
-            <w:tcW w:w="1559" w:type="dxa"/>
+            <w:tcW w:w="1351" w:type="dxa"/>
             <w:vAlign w:val="center"/>
           </w:tcPr>
           <w:p>
@@ -1064,7 +1024,7 @@
         </w:tc>
         <w:tc>
           <w:tcPr>
-            <w:tcW w:w="1142" w:type="dxa"/>
+            <w:tcW w:w="900" w:type="dxa"/>
             <w:vAlign w:val="center"/>
           </w:tcPr>
           <w:p>
@@ -1082,29 +1042,13 @@
                 <w:sz w:val="22"/>
                 <w:lang w:val="id-ID"/>
               </w:rPr>
-              <w:t>${</w:t>
-            </w:r>
-            <w:r>
-              <w:rPr>
-                <w:rFonts w:ascii="Times New Roman" w:hAnsi="Times New Roman"/>
-                <w:sz w:val="22"/>
-                <w:lang w:val="id-ID"/>
-              </w:rPr>
-              <w:t>merk</w:t>
-            </w:r>
-            <w:r>
-              <w:rPr>
-                <w:rFonts w:ascii="Times New Roman" w:hAnsi="Times New Roman"/>
-                <w:sz w:val="22"/>
-                <w:lang w:val="id-ID"/>
-              </w:rPr>
-              <w:t>}</w:t>
+              <w:t>${merk}</w:t>
             </w:r>
           </w:p>
         </w:tc>
         <w:tc>
           <w:tcPr>
-            <w:tcW w:w="1350" w:type="dxa"/>
+            <w:tcW w:w="900" w:type="dxa"/>
             <w:vAlign w:val="center"/>
           </w:tcPr>
           <w:p>
@@ -1122,29 +1066,13 @@
                 <w:sz w:val="22"/>
                 <w:lang w:val="id-ID"/>
               </w:rPr>
-              <w:t>${</w:t>
-            </w:r>
-            <w:r>
-              <w:rPr>
-                <w:rFonts w:ascii="Times New Roman" w:hAnsi="Times New Roman"/>
-                <w:sz w:val="22"/>
-                <w:lang w:val="id-ID"/>
-              </w:rPr>
-              <w:t>tipe</w:t>
-            </w:r>
-            <w:r>
-              <w:rPr>
-                <w:rFonts w:ascii="Times New Roman" w:hAnsi="Times New Roman"/>
-                <w:sz w:val="22"/>
-                <w:lang w:val="id-ID"/>
-              </w:rPr>
-              <w:t>}</w:t>
+              <w:t>${tipe}</w:t>
             </w:r>
           </w:p>
         </w:tc>
         <w:tc>
           <w:tcPr>
-            <w:tcW w:w="1440" w:type="dxa"/>
+            <w:tcW w:w="1260" w:type="dxa"/>
             <w:vAlign w:val="center"/>
           </w:tcPr>
           <w:p>
@@ -1162,23 +1090,7 @@
                 <w:sz w:val="22"/>
                 <w:lang w:val="id-ID"/>
               </w:rPr>
-              <w:t>${</w:t>
-            </w:r>
-            <w:r>
-              <w:rPr>
-                <w:rFonts w:ascii="Times New Roman" w:hAnsi="Times New Roman"/>
-                <w:sz w:val="22"/>
-                <w:lang w:val="id-ID"/>
-              </w:rPr>
-              <w:t>serial</w:t>
-            </w:r>
-            <w:r>
-              <w:rPr>
-                <w:rFonts w:ascii="Times New Roman" w:hAnsi="Times New Roman"/>
-                <w:sz w:val="22"/>
-                <w:lang w:val="id-ID"/>
-              </w:rPr>
-              <w:t>}</w:t>
+              <w:t>${serial}</w:t>
             </w:r>
           </w:p>
         </w:tc>
@@ -1202,29 +1114,13 @@
                 <w:sz w:val="22"/>
                 <w:lang w:val="id-ID"/>
               </w:rPr>
-              <w:t>${</w:t>
-            </w:r>
-            <w:r>
-              <w:rPr>
-                <w:rFonts w:ascii="Times New Roman" w:hAnsi="Times New Roman"/>
-                <w:sz w:val="22"/>
-                <w:lang w:val="id-ID"/>
-              </w:rPr>
-              <w:t>warna</w:t>
-            </w:r>
-            <w:r>
-              <w:rPr>
-                <w:rFonts w:ascii="Times New Roman" w:hAnsi="Times New Roman"/>
-                <w:sz w:val="22"/>
-                <w:lang w:val="id-ID"/>
-              </w:rPr>
-              <w:t>}</w:t>
+              <w:t>${warna}</w:t>
             </w:r>
           </w:p>
         </w:tc>
         <w:tc>
           <w:tcPr>
-            <w:tcW w:w="2591" w:type="dxa"/>
+            <w:tcW w:w="1890" w:type="dxa"/>
             <w:vAlign w:val="center"/>
           </w:tcPr>
           <w:p>
@@ -1243,23 +1139,32 @@
                 <w:sz w:val="22"/>
                 <w:lang w:val="id-ID"/>
               </w:rPr>
-              <w:t>${</w:t>
+              <w:t>${spec}</w:t>
             </w:r>
+          </w:p>
+        </w:tc>
+        <w:tc>
+          <w:tcPr>
+            <w:tcW w:w="1620" w:type="dxa"/>
+            <w:vAlign w:val="center"/>
+          </w:tcPr>
+          <w:p>
+            <w:pPr>
+              <w:pStyle w:val="BodyText"/>
+              <w:jc w:val="center"/>
+              <w:rPr>
+                <w:rFonts w:ascii="Times New Roman" w:hAnsi="Times New Roman"/>
+                <w:sz w:val="22"/>
+                <w:lang w:val="id-ID"/>
+              </w:rPr>
+            </w:pPr>
             <w:r>
               <w:rPr>
                 <w:rFonts w:ascii="Times New Roman" w:hAnsi="Times New Roman"/>
                 <w:sz w:val="22"/>
                 <w:lang w:val="id-ID"/>
               </w:rPr>
-              <w:t>spec</w:t>
-            </w:r>
-            <w:r>
-              <w:rPr>
-                <w:rFonts w:ascii="Times New Roman" w:hAnsi="Times New Roman"/>
-                <w:sz w:val="22"/>
-                <w:lang w:val="id-ID"/>
-              </w:rPr>
-              <w:t>}</w:t>
+              <w:t>${kelengkapan}</w:t>
             </w:r>
           </w:p>
         </w:tc>
@@ -2169,21 +2074,7 @@
                 <w:sz w:val="22"/>
                 <w:lang w:val="en-US"/>
               </w:rPr>
-              <w:t>${</w:t>
-            </w:r>
-            <w:r>
-              <w:rPr>
-                <w:sz w:val="22"/>
-                <w:lang w:val="en-US"/>
-              </w:rPr>
-              <w:t>nama</w:t>
-            </w:r>
-            <w:r>
-              <w:rPr>
-                <w:sz w:val="22"/>
-                <w:lang w:val="en-US"/>
-              </w:rPr>
-              <w:t>1}</w:t>
+              <w:t>${nama1}</w:t>
             </w:r>
           </w:p>
           <w:p>
@@ -2198,21 +2089,7 @@
                 <w:sz w:val="22"/>
                 <w:lang w:val="en-US"/>
               </w:rPr>
-              <w:t>${</w:t>
-            </w:r>
-            <w:r>
-              <w:rPr>
-                <w:sz w:val="22"/>
-                <w:lang w:val="en-US"/>
-              </w:rPr>
-              <w:t>nik</w:t>
-            </w:r>
-            <w:r>
-              <w:rPr>
-                <w:sz w:val="22"/>
-                <w:lang w:val="en-US"/>
-              </w:rPr>
-              <w:t>1}</w:t>
+              <w:t>${nik1}</w:t>
             </w:r>
           </w:p>
         </w:tc>
@@ -2254,21 +2131,7 @@
                 <w:sz w:val="22"/>
                 <w:lang w:val="en-US"/>
               </w:rPr>
-              <w:t>${jabatan</w:t>
-            </w:r>
-            <w:r>
-              <w:rPr>
-                <w:sz w:val="22"/>
-                <w:lang w:val="en-US"/>
-              </w:rPr>
-              <w:t>2</w:t>
-            </w:r>
-            <w:r>
-              <w:rPr>
-                <w:sz w:val="22"/>
-                <w:lang w:val="en-US"/>
-              </w:rPr>
-              <w:t>}</w:t>
+              <w:t>${jabatan2}</w:t>
             </w:r>
           </w:p>
           <w:p>
@@ -2316,21 +2179,7 @@
                 <w:sz w:val="22"/>
                 <w:lang w:val="en-US"/>
               </w:rPr>
-              <w:t>${</w:t>
-            </w:r>
-            <w:r>
-              <w:rPr>
-                <w:sz w:val="22"/>
-                <w:lang w:val="en-US"/>
-              </w:rPr>
-              <w:t>nama2</w:t>
-            </w:r>
-            <w:r>
-              <w:rPr>
-                <w:sz w:val="22"/>
-                <w:lang w:val="en-US"/>
-              </w:rPr>
-              <w:t>}</w:t>
+              <w:t>${nama2}</w:t>
             </w:r>
           </w:p>
           <w:p>
@@ -2362,21 +2211,7 @@
                 <w:sz w:val="22"/>
                 <w:lang w:val="en-US"/>
               </w:rPr>
-              <w:t>${</w:t>
-            </w:r>
-            <w:r>
-              <w:rPr>
-                <w:sz w:val="22"/>
-                <w:lang w:val="en-US"/>
-              </w:rPr>
-              <w:t>nik2</w:t>
-            </w:r>
-            <w:r>
-              <w:rPr>
-                <w:sz w:val="22"/>
-                <w:lang w:val="en-US"/>
-              </w:rPr>
-              <w:t>}</w:t>
+              <w:t>${nik2}</w:t>
             </w:r>
           </w:p>
           <w:p>

</xml_diff>